<commit_message>
Alterações documentação e PPT Final
</commit_message>
<xml_diff>
--- a/Documentação/ProtoPersona/ProtoPersonaB2C.docx
+++ b/Documentação/ProtoPersona/ProtoPersonaB2C.docx
@@ -445,7 +445,16 @@
                 <w:rFonts w:ascii="Calibri" w:eastAsia="Times New Roman" w:hAnsi="Calibri" w:cs="Calibri"/>
                 <w:lang w:eastAsia="pt-BR"/>
               </w:rPr>
-              <w:t>Precisa monitorar o empenho do computador </w:t>
+              <w:t xml:space="preserve">Precisa monitorar o </w:t>
+            </w:r>
+            <w:bookmarkStart w:id="0" w:name="_GoBack"/>
+            <w:bookmarkEnd w:id="0"/>
+            <w:r>
+              <w:rPr>
+                <w:rFonts w:ascii="Calibri" w:eastAsia="Times New Roman" w:hAnsi="Calibri" w:cs="Calibri"/>
+                <w:lang w:eastAsia="pt-BR"/>
+              </w:rPr>
+              <w:t>empenho do computador </w:t>
             </w:r>
           </w:p>
           <w:p>
@@ -579,8 +588,6 @@
               </w:rPr>
               <w:t>Arquivos corrompidos</w:t>
             </w:r>
-            <w:bookmarkStart w:id="0" w:name="_GoBack"/>
-            <w:bookmarkEnd w:id="0"/>
           </w:p>
         </w:tc>
       </w:tr>
@@ -1038,7 +1045,7 @@
       </w:pPr>
     </w:pPrDefault>
   </w:docDefaults>
-  <w:latentStyles w:defLockedState="0" w:defUIPriority="99" w:defSemiHidden="0" w:defUnhideWhenUsed="0" w:defQFormat="0" w:count="375">
+  <w:latentStyles w:defLockedState="0" w:defUIPriority="99" w:defSemiHidden="0" w:defUnhideWhenUsed="0" w:defQFormat="0" w:count="376">
     <w:lsdException w:name="Normal" w:uiPriority="0" w:qFormat="1"/>
     <w:lsdException w:name="heading 1" w:uiPriority="9" w:qFormat="1"/>
     <w:lsdException w:name="heading 2" w:semiHidden="1" w:uiPriority="9" w:unhideWhenUsed="1" w:qFormat="1"/>
@@ -1187,11 +1194,11 @@
     <w:lsdException w:name="Table Elegant" w:semiHidden="1" w:unhideWhenUsed="1"/>
     <w:lsdException w:name="Table Professional" w:semiHidden="1" w:unhideWhenUsed="1"/>
     <w:lsdException w:name="Table Subtle 1" w:semiHidden="1" w:unhideWhenUsed="1"/>
+    <w:lsdException w:name="Table Subtle 2" w:semiHidden="1" w:unhideWhenUsed="1"/>
     <w:lsdException w:name="Table Web 1" w:semiHidden="1" w:unhideWhenUsed="1"/>
     <w:lsdException w:name="Table Web 2" w:semiHidden="1" w:unhideWhenUsed="1"/>
     <w:lsdException w:name="Balloon Text" w:semiHidden="1" w:unhideWhenUsed="1"/>
     <w:lsdException w:name="Table Grid" w:uiPriority="39"/>
-    <w:lsdException w:name="Table Theme" w:semiHidden="1" w:unhideWhenUsed="1"/>
     <w:lsdException w:name="Placeholder Text" w:semiHidden="1"/>
     <w:lsdException w:name="No Spacing" w:uiPriority="1" w:qFormat="1"/>
     <w:lsdException w:name="Light Shading" w:uiPriority="60"/>
@@ -1411,6 +1418,7 @@
     <w:lsdException w:name="Smart Hyperlink" w:semiHidden="1" w:unhideWhenUsed="1"/>
     <w:lsdException w:name="Hashtag" w:semiHidden="1" w:unhideWhenUsed="1"/>
     <w:lsdException w:name="Unresolved Mention" w:semiHidden="1" w:unhideWhenUsed="1"/>
+    <w:lsdException w:name="Smart Link" w:semiHidden="1" w:unhideWhenUsed="1"/>
   </w:latentStyles>
   <w:style w:type="paragraph" w:default="1" w:styleId="Normal">
     <w:name w:val="Normal"/>
@@ -1791,6 +1799,21 @@
 </file>
 
 <file path=customXml/item1.xml><?xml version="1.0" encoding="utf-8"?>
+<?mso-contentType ?>
+<FormTemplates xmlns="http://schemas.microsoft.com/sharepoint/v3/contenttype/forms">
+  <Display>DocumentLibraryForm</Display>
+  <Edit>DocumentLibraryForm</Edit>
+  <New>DocumentLibraryForm</New>
+</FormTemplates>
+</file>
+
+<file path=customXml/item2.xml><?xml version="1.0" encoding="utf-8"?>
+<p:properties xmlns:p="http://schemas.microsoft.com/office/2006/metadata/properties" xmlns:xsi="http://www.w3.org/2001/XMLSchema-instance" xmlns:pc="http://schemas.microsoft.com/office/infopath/2007/PartnerControls">
+  <documentManagement/>
+</p:properties>
+</file>
+
+<file path=customXml/item3.xml><?xml version="1.0" encoding="utf-8"?>
 <ct:contentTypeSchema xmlns:ct="http://schemas.microsoft.com/office/2006/metadata/contentType" xmlns:ma="http://schemas.microsoft.com/office/2006/metadata/properties/metaAttributes" ct:_="" ma:_="" ma:contentTypeName="Documento" ma:contentTypeID="0x01010070649AC061D4F04BB6EC1102DFB829AB" ma:contentTypeVersion="2" ma:contentTypeDescription="Crie um novo documento." ma:contentTypeScope="" ma:versionID="9a5af8d2fc0909cecb534fc7d33a63b6">
   <xsd:schema xmlns:xsd="http://www.w3.org/2001/XMLSchema" xmlns:xs="http://www.w3.org/2001/XMLSchema" xmlns:p="http://schemas.microsoft.com/office/2006/metadata/properties" xmlns:ns2="be2b4223-36fe-405e-863b-49c6636b162e" targetNamespace="http://schemas.microsoft.com/office/2006/metadata/properties" ma:root="true" ma:fieldsID="3aa1227559220560e6a62889f6855d48" ns2:_="">
     <xsd:import namespace="be2b4223-36fe-405e-863b-49c6636b162e"/>
@@ -1922,22 +1945,24 @@
 </ct:contentTypeSchema>
 </file>
 
-<file path=customXml/item2.xml><?xml version="1.0" encoding="utf-8"?>
-<p:properties xmlns:p="http://schemas.microsoft.com/office/2006/metadata/properties" xmlns:xsi="http://www.w3.org/2001/XMLSchema-instance" xmlns:pc="http://schemas.microsoft.com/office/infopath/2007/PartnerControls">
-  <documentManagement/>
-</p:properties>
+<file path=customXml/itemProps1.xml><?xml version="1.0" encoding="utf-8"?>
+<ds:datastoreItem xmlns:ds="http://schemas.openxmlformats.org/officeDocument/2006/customXml" ds:itemID="{0C5970AD-E4EA-4CB3-97BF-EAE4B2AEAFFD}">
+  <ds:schemaRefs>
+    <ds:schemaRef ds:uri="http://schemas.microsoft.com/sharepoint/v3/contenttype/forms"/>
+  </ds:schemaRefs>
+</ds:datastoreItem>
 </file>
 
-<file path=customXml/item3.xml><?xml version="1.0" encoding="utf-8"?>
-<?mso-contentType ?>
-<FormTemplates xmlns="http://schemas.microsoft.com/sharepoint/v3/contenttype/forms">
-  <Display>DocumentLibraryForm</Display>
-  <Edit>DocumentLibraryForm</Edit>
-  <New>DocumentLibraryForm</New>
-</FormTemplates>
+<file path=customXml/itemProps2.xml><?xml version="1.0" encoding="utf-8"?>
+<ds:datastoreItem xmlns:ds="http://schemas.openxmlformats.org/officeDocument/2006/customXml" ds:itemID="{3E5DCC34-0A88-43A9-AE17-9A78A8E9CDFE}">
+  <ds:schemaRefs>
+    <ds:schemaRef ds:uri="http://schemas.microsoft.com/office/2006/metadata/properties"/>
+    <ds:schemaRef ds:uri="http://schemas.microsoft.com/office/infopath/2007/PartnerControls"/>
+  </ds:schemaRefs>
+</ds:datastoreItem>
 </file>
 
-<file path=customXml/itemProps1.xml><?xml version="1.0" encoding="utf-8"?>
+<file path=customXml/itemProps3.xml><?xml version="1.0" encoding="utf-8"?>
 <ds:datastoreItem xmlns:ds="http://schemas.openxmlformats.org/officeDocument/2006/customXml" ds:itemID="{51869D59-E162-4419-80B4-A3B34A320B81}">
   <ds:schemaRefs>
     <ds:schemaRef ds:uri="http://schemas.microsoft.com/office/2006/metadata/contentType"/>
@@ -1953,21 +1978,4 @@
     <ds:schemaRef ds:uri="http://schemas.microsoft.com/internal/obd"/>
   </ds:schemaRefs>
 </ds:datastoreItem>
-</file>
-
-<file path=customXml/itemProps2.xml><?xml version="1.0" encoding="utf-8"?>
-<ds:datastoreItem xmlns:ds="http://schemas.openxmlformats.org/officeDocument/2006/customXml" ds:itemID="{3E5DCC34-0A88-43A9-AE17-9A78A8E9CDFE}">
-  <ds:schemaRefs>
-    <ds:schemaRef ds:uri="http://schemas.microsoft.com/office/2006/metadata/properties"/>
-    <ds:schemaRef ds:uri="http://schemas.microsoft.com/office/infopath/2007/PartnerControls"/>
-  </ds:schemaRefs>
-</ds:datastoreItem>
-</file>
-
-<file path=customXml/itemProps3.xml><?xml version="1.0" encoding="utf-8"?>
-<ds:datastoreItem xmlns:ds="http://schemas.openxmlformats.org/officeDocument/2006/customXml" ds:itemID="{0C5970AD-E4EA-4CB3-97BF-EAE4B2AEAFFD}">
-  <ds:schemaRefs>
-    <ds:schemaRef ds:uri="http://schemas.microsoft.com/sharepoint/v3/contenttype/forms"/>
-  </ds:schemaRefs>
-</ds:datastoreItem>
 </file>
</xml_diff>